<commit_message>
comments added, fixed mistakes
</commit_message>
<xml_diff>
--- a/docs/Лист задания.docx
+++ b/docs/Лист задания.docx
@@ -439,7 +439,16 @@
           <w:szCs w:val="28"/>
           <w:u w:val="single"/>
         </w:rPr>
-        <w:t>15</w:t>
+        <w:t>1</w:t>
+      </w:r>
+      <w:r>
+        <w:rPr>
+          <w:i/>
+          <w:sz w:val="28"/>
+          <w:szCs w:val="28"/>
+          <w:u w:val="single"/>
+        </w:rPr>
+        <w:t>1</w:t>
       </w:r>
       <w:r>
         <w:rPr>
@@ -636,7 +645,6 @@
         </w:rPr>
         <w:t>.</w:t>
       </w:r>
-      <w:proofErr w:type="spellStart"/>
       <w:r>
         <w:rPr>
           <w:i/>
@@ -647,7 +655,6 @@
         </w:rPr>
         <w:t>json</w:t>
       </w:r>
-      <w:proofErr w:type="spellEnd"/>
       <w:r>
         <w:rPr>
           <w:i/>
@@ -713,7 +720,6 @@
         </w:rPr>
         <w:t>.</w:t>
       </w:r>
-      <w:proofErr w:type="spellStart"/>
       <w:r>
         <w:rPr>
           <w:i/>
@@ -724,7 +730,6 @@
         </w:rPr>
         <w:t>json</w:t>
       </w:r>
-      <w:proofErr w:type="spellEnd"/>
       <w:r>
         <w:rPr>
           <w:i/>
@@ -877,7 +882,7 @@
           <w:szCs w:val="28"/>
           <w:u w:val="single"/>
         </w:rPr>
-        <w:t xml:space="preserve">2. Введение. </w:t>
+        <w:t>2. Введение.</w:t>
       </w:r>
     </w:p>
     <w:p>
@@ -899,7 +904,15 @@
           <w:szCs w:val="28"/>
           <w:u w:val="single"/>
         </w:rPr>
-        <w:t>3. Обзор литературы.</w:t>
+        <w:t>3. Постановка задачи.</w:t>
+      </w:r>
+      <w:r>
+        <w:rPr>
+          <w:sz w:val="28"/>
+          <w:szCs w:val="28"/>
+          <w:u w:val="single"/>
+        </w:rPr>
+        <w:t xml:space="preserve"> </w:t>
       </w:r>
     </w:p>
     <w:p>
@@ -921,7 +934,15 @@
           <w:szCs w:val="28"/>
           <w:u w:val="single"/>
         </w:rPr>
-        <w:t xml:space="preserve">  3.1. Обзор методов и алгоритмов решения поставленной задачи.</w:t>
+        <w:t>4</w:t>
+      </w:r>
+      <w:r>
+        <w:rPr>
+          <w:sz w:val="28"/>
+          <w:szCs w:val="28"/>
+          <w:u w:val="single"/>
+        </w:rPr>
+        <w:t>. Обзор литературы.</w:t>
       </w:r>
     </w:p>
     <w:p>
@@ -943,7 +964,23 @@
           <w:szCs w:val="28"/>
           <w:u w:val="single"/>
         </w:rPr>
-        <w:t>4.  Функциональное проектирование.</w:t>
+        <w:t xml:space="preserve">  </w:t>
+      </w:r>
+      <w:r>
+        <w:rPr>
+          <w:sz w:val="28"/>
+          <w:szCs w:val="28"/>
+          <w:u w:val="single"/>
+        </w:rPr>
+        <w:t>4</w:t>
+      </w:r>
+      <w:r>
+        <w:rPr>
+          <w:sz w:val="28"/>
+          <w:szCs w:val="28"/>
+          <w:u w:val="single"/>
+        </w:rPr>
+        <w:t>.1. Обзор методов и алгоритмов решения поставленной задачи.</w:t>
       </w:r>
     </w:p>
     <w:p>
@@ -965,7 +1002,7 @@
           <w:szCs w:val="28"/>
           <w:u w:val="single"/>
         </w:rPr>
-        <w:t xml:space="preserve">  4.1. Структура входных и выходных данных.</w:t>
+        <w:t xml:space="preserve">  4.2. Обзор аналогов приложения.</w:t>
       </w:r>
     </w:p>
     <w:p>
@@ -987,7 +1024,15 @@
           <w:szCs w:val="28"/>
           <w:u w:val="single"/>
         </w:rPr>
-        <w:t xml:space="preserve">  4.2. Разработка диаграммы классов.</w:t>
+        <w:t>5</w:t>
+      </w:r>
+      <w:r>
+        <w:rPr>
+          <w:sz w:val="28"/>
+          <w:szCs w:val="28"/>
+          <w:u w:val="single"/>
+        </w:rPr>
+        <w:t>.  Функциональное проектирование.</w:t>
       </w:r>
     </w:p>
     <w:p>
@@ -1009,7 +1054,23 @@
           <w:szCs w:val="28"/>
           <w:u w:val="single"/>
         </w:rPr>
-        <w:t xml:space="preserve">  4.3. Описание классов.</w:t>
+        <w:t xml:space="preserve">  </w:t>
+      </w:r>
+      <w:r>
+        <w:rPr>
+          <w:sz w:val="28"/>
+          <w:szCs w:val="28"/>
+          <w:u w:val="single"/>
+        </w:rPr>
+        <w:t>5</w:t>
+      </w:r>
+      <w:r>
+        <w:rPr>
+          <w:sz w:val="28"/>
+          <w:szCs w:val="28"/>
+          <w:u w:val="single"/>
+        </w:rPr>
+        <w:t>.1. Структура входных и выходных данных.</w:t>
       </w:r>
     </w:p>
     <w:p>
@@ -1031,7 +1092,23 @@
           <w:szCs w:val="28"/>
           <w:u w:val="single"/>
         </w:rPr>
-        <w:t>5. Разработка программных модулей.</w:t>
+        <w:t xml:space="preserve">  </w:t>
+      </w:r>
+      <w:r>
+        <w:rPr>
+          <w:sz w:val="28"/>
+          <w:szCs w:val="28"/>
+          <w:u w:val="single"/>
+        </w:rPr>
+        <w:t>5</w:t>
+      </w:r>
+      <w:r>
+        <w:rPr>
+          <w:sz w:val="28"/>
+          <w:szCs w:val="28"/>
+          <w:u w:val="single"/>
+        </w:rPr>
+        <w:t>.2. Разработка диаграммы классов.</w:t>
       </w:r>
     </w:p>
     <w:p>
@@ -1053,23 +1130,23 @@
           <w:szCs w:val="28"/>
           <w:u w:val="single"/>
         </w:rPr>
-        <w:t xml:space="preserve">  5.1. Разработка схем </w:t>
-      </w:r>
-      <w:r>
-        <w:rPr>
-          <w:sz w:val="28"/>
-          <w:szCs w:val="28"/>
-          <w:u w:val="single"/>
-        </w:rPr>
-        <w:t>алгоритмов (</w:t>
-      </w:r>
-      <w:r>
-        <w:rPr>
-          <w:sz w:val="28"/>
-          <w:szCs w:val="28"/>
-          <w:u w:val="single"/>
-        </w:rPr>
-        <w:t>два наиболее важных метода).</w:t>
+        <w:t xml:space="preserve">  </w:t>
+      </w:r>
+      <w:r>
+        <w:rPr>
+          <w:sz w:val="28"/>
+          <w:szCs w:val="28"/>
+          <w:u w:val="single"/>
+        </w:rPr>
+        <w:t>5</w:t>
+      </w:r>
+      <w:r>
+        <w:rPr>
+          <w:sz w:val="28"/>
+          <w:szCs w:val="28"/>
+          <w:u w:val="single"/>
+        </w:rPr>
+        <w:t>.3. Описание классов.</w:t>
       </w:r>
     </w:p>
     <w:p>
@@ -1091,15 +1168,15 @@
           <w:szCs w:val="28"/>
           <w:u w:val="single"/>
         </w:rPr>
-        <w:t xml:space="preserve">  5.2. Разработка алгоритмо</w:t>
-      </w:r>
-      <w:r>
-        <w:rPr>
-          <w:sz w:val="28"/>
-          <w:szCs w:val="28"/>
-          <w:u w:val="single"/>
-        </w:rPr>
-        <w:t>в (описание алгоритмов по шагам, для двух методов).</w:t>
+        <w:t>6</w:t>
+      </w:r>
+      <w:r>
+        <w:rPr>
+          <w:sz w:val="28"/>
+          <w:szCs w:val="28"/>
+          <w:u w:val="single"/>
+        </w:rPr>
+        <w:t>. Разработка программных модулей.</w:t>
       </w:r>
     </w:p>
     <w:p>
@@ -1121,7 +1198,39 @@
           <w:szCs w:val="28"/>
           <w:u w:val="single"/>
         </w:rPr>
-        <w:t>6. Результаты работы.</w:t>
+        <w:t xml:space="preserve">  </w:t>
+      </w:r>
+      <w:r>
+        <w:rPr>
+          <w:sz w:val="28"/>
+          <w:szCs w:val="28"/>
+          <w:u w:val="single"/>
+        </w:rPr>
+        <w:t>6</w:t>
+      </w:r>
+      <w:r>
+        <w:rPr>
+          <w:sz w:val="28"/>
+          <w:szCs w:val="28"/>
+          <w:u w:val="single"/>
+        </w:rPr>
+        <w:t xml:space="preserve">.1. Разработка схем </w:t>
+      </w:r>
+      <w:r>
+        <w:rPr>
+          <w:sz w:val="28"/>
+          <w:szCs w:val="28"/>
+          <w:u w:val="single"/>
+        </w:rPr>
+        <w:t>алгоритмов (</w:t>
+      </w:r>
+      <w:r>
+        <w:rPr>
+          <w:sz w:val="28"/>
+          <w:szCs w:val="28"/>
+          <w:u w:val="single"/>
+        </w:rPr>
+        <w:t>два наиболее важных метода).</w:t>
       </w:r>
     </w:p>
     <w:p>
@@ -1143,15 +1252,31 @@
           <w:szCs w:val="28"/>
           <w:u w:val="single"/>
         </w:rPr>
-        <w:t>7.</w:t>
-      </w:r>
-      <w:r>
-        <w:rPr>
-          <w:sz w:val="28"/>
-          <w:szCs w:val="28"/>
-          <w:u w:val="single"/>
-        </w:rPr>
-        <w:t xml:space="preserve"> Заключение</w:t>
+        <w:t xml:space="preserve">  </w:t>
+      </w:r>
+      <w:r>
+        <w:rPr>
+          <w:sz w:val="28"/>
+          <w:szCs w:val="28"/>
+          <w:u w:val="single"/>
+        </w:rPr>
+        <w:t>6</w:t>
+      </w:r>
+      <w:r>
+        <w:rPr>
+          <w:sz w:val="28"/>
+          <w:szCs w:val="28"/>
+          <w:u w:val="single"/>
+        </w:rPr>
+        <w:t>.2. Разработка алгоритмо</w:t>
+      </w:r>
+      <w:r>
+        <w:rPr>
+          <w:sz w:val="28"/>
+          <w:szCs w:val="28"/>
+          <w:u w:val="single"/>
+        </w:rPr>
+        <w:t>в (описание алгоритмов по шагам, для двух методов).</w:t>
       </w:r>
     </w:p>
     <w:p>
@@ -1173,15 +1298,15 @@
           <w:szCs w:val="28"/>
           <w:u w:val="single"/>
         </w:rPr>
-        <w:t xml:space="preserve">8. </w:t>
-      </w:r>
-      <w:r>
-        <w:rPr>
-          <w:sz w:val="28"/>
-          <w:szCs w:val="28"/>
-          <w:u w:val="single"/>
-        </w:rPr>
-        <w:t>Литература</w:t>
+        <w:t>7</w:t>
+      </w:r>
+      <w:r>
+        <w:rPr>
+          <w:sz w:val="28"/>
+          <w:szCs w:val="28"/>
+          <w:u w:val="single"/>
+        </w:rPr>
+        <w:t>. Результаты работы.</w:t>
       </w:r>
     </w:p>
     <w:p>
@@ -1203,7 +1328,92 @@
           <w:szCs w:val="28"/>
           <w:u w:val="single"/>
         </w:rPr>
-        <w:t xml:space="preserve">9. </w:t>
+        <w:t>8</w:t>
+      </w:r>
+      <w:r>
+        <w:rPr>
+          <w:sz w:val="28"/>
+          <w:szCs w:val="28"/>
+          <w:u w:val="single"/>
+        </w:rPr>
+        <w:t>.</w:t>
+      </w:r>
+      <w:r>
+        <w:rPr>
+          <w:sz w:val="28"/>
+          <w:szCs w:val="28"/>
+          <w:u w:val="single"/>
+        </w:rPr>
+        <w:t xml:space="preserve"> Заключение</w:t>
+      </w:r>
+    </w:p>
+    <w:p>
+      <w:pPr>
+        <w:autoSpaceDE w:val="0"/>
+        <w:autoSpaceDN w:val="0"/>
+        <w:adjustRightInd w:val="0"/>
+        <w:ind w:right="29"/>
+        <w:jc w:val="both"/>
+        <w:rPr>
+          <w:sz w:val="28"/>
+          <w:szCs w:val="28"/>
+          <w:u w:val="single"/>
+        </w:rPr>
+      </w:pPr>
+      <w:r>
+        <w:rPr>
+          <w:sz w:val="28"/>
+          <w:szCs w:val="28"/>
+          <w:u w:val="single"/>
+        </w:rPr>
+        <w:t>9</w:t>
+      </w:r>
+      <w:r>
+        <w:rPr>
+          <w:sz w:val="28"/>
+          <w:szCs w:val="28"/>
+          <w:u w:val="single"/>
+        </w:rPr>
+        <w:t xml:space="preserve">. </w:t>
+      </w:r>
+      <w:r>
+        <w:rPr>
+          <w:sz w:val="28"/>
+          <w:szCs w:val="28"/>
+          <w:u w:val="single"/>
+        </w:rPr>
+        <w:t>Литература</w:t>
+      </w:r>
+    </w:p>
+    <w:p>
+      <w:pPr>
+        <w:autoSpaceDE w:val="0"/>
+        <w:autoSpaceDN w:val="0"/>
+        <w:adjustRightInd w:val="0"/>
+        <w:ind w:right="29"/>
+        <w:jc w:val="both"/>
+        <w:rPr>
+          <w:sz w:val="28"/>
+          <w:szCs w:val="28"/>
+          <w:u w:val="single"/>
+        </w:rPr>
+      </w:pPr>
+      <w:r>
+        <w:rPr>
+          <w:sz w:val="28"/>
+          <w:szCs w:val="28"/>
+          <w:u w:val="single"/>
+        </w:rPr>
+        <w:lastRenderedPageBreak/>
+        <w:t>10</w:t>
+      </w:r>
+      <w:r>
+        <w:rPr>
+          <w:sz w:val="28"/>
+          <w:szCs w:val="28"/>
+          <w:u w:val="single"/>
+        </w:rPr>
+        <w:t xml:space="preserve">. </w:t>
       </w:r>
       <w:r>
         <w:rPr>
@@ -1234,7 +1444,6 @@
           <w:szCs w:val="28"/>
           <w:lang w:val="be-BY"/>
         </w:rPr>
-        <w:lastRenderedPageBreak/>
         <w:t>5. Перечень графического материала (</w:t>
       </w:r>
       <w:r>
@@ -1526,85 +1735,7 @@
           <w:u w:val="single"/>
           <w:lang w:val="en-US"/>
         </w:rPr>
-        <w:t xml:space="preserve">void </w:t>
-      </w:r>
-      <w:proofErr w:type="spellStart"/>
-      <w:proofErr w:type="gramStart"/>
-      <w:r>
-        <w:rPr>
-          <w:i/>
-          <w:sz w:val="28"/>
-          <w:szCs w:val="28"/>
-          <w:u w:val="single"/>
-          <w:lang w:val="en-US"/>
-        </w:rPr>
-        <w:t>MainWindow</w:t>
-      </w:r>
-      <w:proofErr w:type="spellEnd"/>
-      <w:r>
-        <w:rPr>
-          <w:i/>
-          <w:sz w:val="28"/>
-          <w:szCs w:val="28"/>
-          <w:u w:val="single"/>
-          <w:lang w:val="en-US"/>
-        </w:rPr>
-        <w:t>::</w:t>
-      </w:r>
-      <w:proofErr w:type="spellStart"/>
-      <w:proofErr w:type="gramEnd"/>
-      <w:r>
-        <w:rPr>
-          <w:i/>
-          <w:sz w:val="28"/>
-          <w:szCs w:val="28"/>
-          <w:u w:val="single"/>
-          <w:lang w:val="en-US"/>
-        </w:rPr>
-        <w:t>start_proc</w:t>
-      </w:r>
-      <w:proofErr w:type="spellEnd"/>
-      <w:r>
-        <w:rPr>
-          <w:i/>
-          <w:sz w:val="28"/>
-          <w:szCs w:val="28"/>
-          <w:u w:val="single"/>
-          <w:lang w:val="en-US"/>
-        </w:rPr>
-        <w:t>(</w:t>
-      </w:r>
-      <w:proofErr w:type="spellStart"/>
-      <w:r>
-        <w:rPr>
-          <w:i/>
-          <w:sz w:val="28"/>
-          <w:szCs w:val="28"/>
-          <w:u w:val="single"/>
-          <w:lang w:val="en-US"/>
-        </w:rPr>
-        <w:t>QString</w:t>
-      </w:r>
-      <w:proofErr w:type="spellEnd"/>
-      <w:r>
-        <w:rPr>
-          <w:i/>
-          <w:sz w:val="28"/>
-          <w:szCs w:val="28"/>
-          <w:u w:val="single"/>
-          <w:lang w:val="en-US"/>
-        </w:rPr>
-        <w:t xml:space="preserve"> &amp;</w:t>
-      </w:r>
-      <w:r>
-        <w:rPr>
-          <w:i/>
-          <w:sz w:val="28"/>
-          <w:szCs w:val="28"/>
-          <w:u w:val="single"/>
-          <w:lang w:val="en-US"/>
-        </w:rPr>
-        <w:t>)</w:t>
+        <w:t>void MainWindow::start_proc(QString &amp;)</w:t>
       </w:r>
       <w:r>
         <w:rPr>
@@ -1728,63 +1859,7 @@
           <w:u w:val="single"/>
           <w:lang w:val="en-US"/>
         </w:rPr>
-        <w:t xml:space="preserve">void </w:t>
-      </w:r>
-      <w:proofErr w:type="spellStart"/>
-      <w:r>
-        <w:rPr>
-          <w:i/>
-          <w:sz w:val="28"/>
-          <w:szCs w:val="28"/>
-          <w:u w:val="single"/>
-          <w:lang w:val="en-US"/>
-        </w:rPr>
-        <w:t>FilterName_</w:t>
-      </w:r>
-      <w:proofErr w:type="gramStart"/>
-      <w:r>
-        <w:rPr>
-          <w:i/>
-          <w:sz w:val="28"/>
-          <w:szCs w:val="28"/>
-          <w:u w:val="single"/>
-          <w:lang w:val="en-US"/>
-        </w:rPr>
-        <w:t>window</w:t>
-      </w:r>
-      <w:proofErr w:type="spellEnd"/>
-      <w:r>
-        <w:rPr>
-          <w:i/>
-          <w:sz w:val="28"/>
-          <w:szCs w:val="28"/>
-          <w:u w:val="single"/>
-          <w:lang w:val="en-US"/>
-        </w:rPr>
-        <w:t>::</w:t>
-      </w:r>
-      <w:proofErr w:type="spellStart"/>
-      <w:proofErr w:type="gramEnd"/>
-      <w:r>
-        <w:rPr>
-          <w:i/>
-          <w:sz w:val="28"/>
-          <w:szCs w:val="28"/>
-          <w:u w:val="single"/>
-          <w:lang w:val="en-US"/>
-        </w:rPr>
-        <w:t>save_filter_name</w:t>
-      </w:r>
-      <w:proofErr w:type="spellEnd"/>
-      <w:r>
-        <w:rPr>
-          <w:i/>
-          <w:sz w:val="28"/>
-          <w:szCs w:val="28"/>
-          <w:u w:val="single"/>
-          <w:lang w:val="en-US"/>
-        </w:rPr>
-        <w:t>()</w:t>
+        <w:t>void FilterName_window::save_filter_name()</w:t>
       </w:r>
       <w:r>
         <w:rPr>
@@ -2655,7 +2730,16 @@
           <w:szCs w:val="28"/>
           <w:u w:val="single"/>
         </w:rPr>
-        <w:t>15</w:t>
+        <w:t>1</w:t>
+      </w:r>
+      <w:r>
+        <w:rPr>
+          <w:i/>
+          <w:sz w:val="28"/>
+          <w:szCs w:val="28"/>
+          <w:u w:val="single"/>
+        </w:rPr>
+        <w:t>1</w:t>
       </w:r>
       <w:r>
         <w:rPr>
@@ -2673,7 +2757,7 @@
           <w:szCs w:val="28"/>
           <w:u w:val="single"/>
         </w:rPr>
-        <w:t>2</w:t>
+        <w:t>3</w:t>
       </w:r>
       <w:r>
         <w:rPr>
@@ -2733,7 +2817,7 @@
           <w:szCs w:val="28"/>
           <w:u w:val="single" w:color="000000"/>
         </w:rPr>
-        <w:t>21</w:t>
+        <w:t>19</w:t>
       </w:r>
       <w:r>
         <w:rPr>

</xml_diff>